<commit_message>
Fix error in documentation
</commit_message>
<xml_diff>
--- a/doc/Анализ_кода.docx
+++ b/doc/Анализ_кода.docx
@@ -5,12 +5,15 @@
     <w:p>
       <w:pPr>
         <w:spacing w:after="0" w:line="360" w:lineRule="auto"/>
+        <w:ind w:firstLine="709"/>
         <w:rPr>
           <w:rFonts w:ascii="Times New Roman" w:hAnsi="Times New Roman" w:cs="Times New Roman"/>
           <w:sz w:val="28"/>
           <w:szCs w:val="28"/>
         </w:rPr>
       </w:pPr>
+      <w:bookmarkStart w:id="0" w:name="_GoBack"/>
+      <w:bookmarkEnd w:id="0"/>
       <w:r>
         <w:rPr>
           <w:rFonts w:ascii="Times New Roman" w:hAnsi="Times New Roman" w:cs="Times New Roman"/>
@@ -25,18 +28,8 @@
           <w:sz w:val="28"/>
           <w:szCs w:val="28"/>
         </w:rPr>
-        <w:t>обнаружено</w:t>
+        <w:t xml:space="preserve">обнаружено </w:t>
       </w:r>
-      <w:r>
-        <w:rPr>
-          <w:rFonts w:ascii="Times New Roman" w:hAnsi="Times New Roman" w:cs="Times New Roman"/>
-          <w:sz w:val="28"/>
-          <w:szCs w:val="28"/>
-        </w:rPr>
-        <w:t xml:space="preserve"> </w:t>
-      </w:r>
-      <w:bookmarkStart w:id="0" w:name="_GoBack"/>
-      <w:bookmarkEnd w:id="0"/>
       <w:r>
         <w:rPr>
           <w:rFonts w:ascii="Times New Roman" w:hAnsi="Times New Roman" w:cs="Times New Roman"/>

</xml_diff>